<commit_message>
network with Othello and King Lear
</commit_message>
<xml_diff>
--- a/Process_book.docx
+++ b/Process_book.docx
@@ -6,33 +6,385 @@
       <w:pPr>
         <w:rPr>
           <w:rFonts w:ascii="Times New Roman" w:eastAsia="Times New Roman" w:hAnsi="Times New Roman" w:cs="Times New Roman"/>
-          <w:lang w:eastAsia="en-GB"/>
-        </w:rPr>
-      </w:pPr>
-    </w:p>
-    <w:p>
-      <w:pPr>
-        <w:rPr>
-          <w:rFonts w:ascii="Times New Roman" w:eastAsia="Times New Roman" w:hAnsi="Times New Roman" w:cs="Times New Roman"/>
-          <w:lang w:val="fr-FR" w:eastAsia="en-GB"/>
-        </w:rPr>
-      </w:pPr>
-      <w:r>
-        <w:rPr>
-          <w:rFonts w:ascii="Times New Roman" w:eastAsia="Times New Roman" w:hAnsi="Times New Roman" w:cs="Times New Roman"/>
-          <w:lang w:val="fr-FR" w:eastAsia="en-GB"/>
-        </w:rPr>
-        <w:t xml:space="preserve">Peer </w:t>
+          <w:lang w:val="en-US" w:eastAsia="en-GB"/>
+        </w:rPr>
+      </w:pPr>
+      <w:r>
+        <w:rPr>
+          <w:rFonts w:ascii="Times New Roman" w:eastAsia="Times New Roman" w:hAnsi="Times New Roman" w:cs="Times New Roman"/>
+          <w:lang w:val="en-US" w:eastAsia="en-GB"/>
+        </w:rPr>
+        <w:t>Our journey for this proje</w:t>
+      </w:r>
+      <w:r>
+        <w:rPr>
+          <w:rFonts w:ascii="Times New Roman" w:eastAsia="Times New Roman" w:hAnsi="Times New Roman" w:cs="Times New Roman"/>
+          <w:lang w:val="en-US" w:eastAsia="en-GB"/>
+        </w:rPr>
+        <w:t xml:space="preserve">ct started with choosing what we wanted to show. The first criteria </w:t>
+      </w:r>
+      <w:proofErr w:type="gramStart"/>
+      <w:r>
+        <w:rPr>
+          <w:rFonts w:ascii="Times New Roman" w:eastAsia="Times New Roman" w:hAnsi="Times New Roman" w:cs="Times New Roman"/>
+          <w:lang w:val="en-US" w:eastAsia="en-GB"/>
+        </w:rPr>
+        <w:t>was</w:t>
+      </w:r>
+      <w:proofErr w:type="gramEnd"/>
+      <w:r>
+        <w:rPr>
+          <w:rFonts w:ascii="Times New Roman" w:eastAsia="Times New Roman" w:hAnsi="Times New Roman" w:cs="Times New Roman"/>
+          <w:lang w:val="en-US" w:eastAsia="en-GB"/>
+        </w:rPr>
+        <w:t xml:space="preserve"> having enough data to visualize something interesting and attractive. </w:t>
       </w:r>
       <w:proofErr w:type="spellStart"/>
-      <w:r>
-        <w:rPr>
-          <w:rFonts w:ascii="Times New Roman" w:eastAsia="Times New Roman" w:hAnsi="Times New Roman" w:cs="Times New Roman"/>
-          <w:lang w:val="fr-FR" w:eastAsia="en-GB"/>
-        </w:rPr>
-        <w:t>assesment</w:t>
+      <w:proofErr w:type="gramStart"/>
+      <w:r>
+        <w:rPr>
+          <w:rFonts w:ascii="Times New Roman" w:eastAsia="Times New Roman" w:hAnsi="Times New Roman" w:cs="Times New Roman"/>
+          <w:lang w:val="en-US" w:eastAsia="en-GB"/>
+        </w:rPr>
+        <w:t>An</w:t>
+      </w:r>
+      <w:r>
+        <w:rPr>
+          <w:rFonts w:ascii="Times New Roman" w:eastAsia="Times New Roman" w:hAnsi="Times New Roman" w:cs="Times New Roman"/>
+          <w:lang w:val="en-US" w:eastAsia="en-GB"/>
+        </w:rPr>
+        <w:t xml:space="preserve"> other</w:t>
       </w:r>
       <w:proofErr w:type="spellEnd"/>
+      <w:proofErr w:type="gramEnd"/>
+      <w:r>
+        <w:rPr>
+          <w:rFonts w:ascii="Times New Roman" w:eastAsia="Times New Roman" w:hAnsi="Times New Roman" w:cs="Times New Roman"/>
+          <w:lang w:val="en-US" w:eastAsia="en-GB"/>
+        </w:rPr>
+        <w:t xml:space="preserve"> important criteria w</w:t>
+      </w:r>
+      <w:r>
+        <w:rPr>
+          <w:rFonts w:ascii="Times New Roman" w:eastAsia="Times New Roman" w:hAnsi="Times New Roman" w:cs="Times New Roman"/>
+          <w:lang w:val="en-US" w:eastAsia="en-GB"/>
+        </w:rPr>
+        <w:t>as</w:t>
+      </w:r>
+      <w:r>
+        <w:rPr>
+          <w:rFonts w:ascii="Times New Roman" w:eastAsia="Times New Roman" w:hAnsi="Times New Roman" w:cs="Times New Roman"/>
+          <w:lang w:val="en-US" w:eastAsia="en-GB"/>
+        </w:rPr>
+        <w:t xml:space="preserve"> choosing a subject from which we could learn </w:t>
+      </w:r>
+      <w:r>
+        <w:rPr>
+          <w:rFonts w:ascii="Times New Roman" w:eastAsia="Times New Roman" w:hAnsi="Times New Roman" w:cs="Times New Roman"/>
+          <w:lang w:val="en-US" w:eastAsia="en-GB"/>
+        </w:rPr>
+        <w:t xml:space="preserve">something. We wanted to do something about </w:t>
+      </w:r>
+      <w:r>
+        <w:rPr>
+          <w:rFonts w:ascii="Times New Roman" w:eastAsia="Times New Roman" w:hAnsi="Times New Roman" w:cs="Times New Roman"/>
+          <w:lang w:val="en-US" w:eastAsia="en-GB"/>
+        </w:rPr>
+        <w:t>art,</w:t>
+      </w:r>
+      <w:r>
+        <w:rPr>
+          <w:rFonts w:ascii="Times New Roman" w:eastAsia="Times New Roman" w:hAnsi="Times New Roman" w:cs="Times New Roman"/>
+          <w:lang w:val="en-US" w:eastAsia="en-GB"/>
+        </w:rPr>
+        <w:t xml:space="preserve"> and we </w:t>
+      </w:r>
+      <w:r>
+        <w:rPr>
+          <w:rFonts w:ascii="Times New Roman" w:eastAsia="Times New Roman" w:hAnsi="Times New Roman" w:cs="Times New Roman"/>
+          <w:lang w:val="en-US" w:eastAsia="en-GB"/>
+        </w:rPr>
+        <w:t xml:space="preserve">first thought about movies and more precisely about Netflix, but then we saw that projects were already done on this </w:t>
+      </w:r>
+      <w:proofErr w:type="gramStart"/>
+      <w:r>
+        <w:rPr>
+          <w:rFonts w:ascii="Times New Roman" w:eastAsia="Times New Roman" w:hAnsi="Times New Roman" w:cs="Times New Roman"/>
+          <w:lang w:val="en-US" w:eastAsia="en-GB"/>
+        </w:rPr>
+        <w:t>topic</w:t>
+      </w:r>
+      <w:proofErr w:type="gramEnd"/>
+      <w:r>
+        <w:rPr>
+          <w:rFonts w:ascii="Times New Roman" w:eastAsia="Times New Roman" w:hAnsi="Times New Roman" w:cs="Times New Roman"/>
+          <w:lang w:val="en-US" w:eastAsia="en-GB"/>
+        </w:rPr>
+        <w:t xml:space="preserve"> </w:t>
+      </w:r>
+      <w:r>
+        <w:rPr>
+          <w:rFonts w:ascii="Times New Roman" w:eastAsia="Times New Roman" w:hAnsi="Times New Roman" w:cs="Times New Roman"/>
+          <w:lang w:val="en-US" w:eastAsia="en-GB"/>
+        </w:rPr>
+        <w:t xml:space="preserve">so we decided to change our subject. Then we thought about street art and doing à website that will show a map with the location of graffities in some cities over the world. Unfortunately, we were not able to get any data for this, so we had to abandon the idea. Finally, we </w:t>
+      </w:r>
+      <w:r>
+        <w:rPr>
+          <w:rFonts w:ascii="Times New Roman" w:eastAsia="Times New Roman" w:hAnsi="Times New Roman" w:cs="Times New Roman"/>
+          <w:lang w:val="en-US" w:eastAsia="en-GB"/>
+        </w:rPr>
+        <w:t>ended up with</w:t>
+      </w:r>
+      <w:r>
+        <w:rPr>
+          <w:rFonts w:ascii="Times New Roman" w:eastAsia="Times New Roman" w:hAnsi="Times New Roman" w:cs="Times New Roman"/>
+          <w:lang w:val="en-US" w:eastAsia="en-GB"/>
+        </w:rPr>
+        <w:t xml:space="preserve"> the idea of a website about Shakespeare and some of his famous plays.</w:t>
+      </w:r>
+      <w:r>
+        <w:rPr>
+          <w:rFonts w:ascii="Times New Roman" w:eastAsia="Times New Roman" w:hAnsi="Times New Roman" w:cs="Times New Roman"/>
+          <w:lang w:val="en-US" w:eastAsia="en-GB"/>
+        </w:rPr>
+        <w:t xml:space="preserve"> This choice was motivated by the fact that we all love </w:t>
+      </w:r>
+      <w:proofErr w:type="gramStart"/>
+      <w:r>
+        <w:rPr>
+          <w:rFonts w:ascii="Times New Roman" w:eastAsia="Times New Roman" w:hAnsi="Times New Roman" w:cs="Times New Roman"/>
+          <w:lang w:val="en-US" w:eastAsia="en-GB"/>
+        </w:rPr>
+        <w:t>literature</w:t>
+      </w:r>
+      <w:proofErr w:type="gramEnd"/>
+      <w:r>
+        <w:rPr>
+          <w:rFonts w:ascii="Times New Roman" w:eastAsia="Times New Roman" w:hAnsi="Times New Roman" w:cs="Times New Roman"/>
+          <w:lang w:val="en-US" w:eastAsia="en-GB"/>
+        </w:rPr>
+        <w:t xml:space="preserve"> and that Shakespeare is one on the most famous writer in the world.</w:t>
+      </w:r>
+    </w:p>
+    <w:p>
+      <w:pPr>
+        <w:rPr>
+          <w:rFonts w:ascii="Times New Roman" w:eastAsia="Times New Roman" w:hAnsi="Times New Roman" w:cs="Times New Roman"/>
+          <w:lang w:val="en-US" w:eastAsia="en-GB"/>
+        </w:rPr>
+      </w:pPr>
+    </w:p>
+    <w:p>
+      <w:pPr>
+        <w:rPr>
+          <w:rFonts w:ascii="Times New Roman" w:eastAsia="Times New Roman" w:hAnsi="Times New Roman" w:cs="Times New Roman"/>
+          <w:lang w:val="en-US" w:eastAsia="en-GB"/>
+        </w:rPr>
+      </w:pPr>
+      <w:r>
+        <w:rPr>
+          <w:rFonts w:ascii="Times New Roman" w:eastAsia="Times New Roman" w:hAnsi="Times New Roman" w:cs="Times New Roman"/>
+          <w:lang w:val="en-US" w:eastAsia="en-GB"/>
+        </w:rPr>
+        <w:t>Once the main dataset was found, we created our own dataset that contained characters clustered by plays’ name, with their name, role, description, gender, and relationship.</w:t>
+      </w:r>
+    </w:p>
+    <w:p>
+      <w:pPr>
+        <w:rPr>
+          <w:rFonts w:ascii="Times New Roman" w:eastAsia="Times New Roman" w:hAnsi="Times New Roman" w:cs="Times New Roman"/>
+          <w:lang w:val="en-US" w:eastAsia="en-GB"/>
+        </w:rPr>
+      </w:pPr>
+    </w:p>
+    <w:p>
+      <w:pPr>
+        <w:rPr>
+          <w:rFonts w:ascii="Times New Roman" w:eastAsia="Times New Roman" w:hAnsi="Times New Roman" w:cs="Times New Roman"/>
+          <w:lang w:val="en-US" w:eastAsia="en-GB"/>
+        </w:rPr>
+      </w:pPr>
+      <w:r>
+        <w:rPr>
+          <w:rFonts w:ascii="Times New Roman" w:eastAsia="Times New Roman" w:hAnsi="Times New Roman" w:cs="Times New Roman"/>
+          <w:lang w:val="en-US" w:eastAsia="en-GB"/>
+        </w:rPr>
+        <w:t>After choosing the dataset, we had to find what and how we wanted to display our data.</w:t>
+      </w:r>
+    </w:p>
+    <w:p>
+      <w:pPr>
+        <w:rPr>
+          <w:rFonts w:ascii="Times New Roman" w:eastAsia="Times New Roman" w:hAnsi="Times New Roman" w:cs="Times New Roman"/>
+          <w:lang w:val="en-US" w:eastAsia="en-GB"/>
+        </w:rPr>
+      </w:pPr>
+      <w:r>
+        <w:rPr>
+          <w:rFonts w:ascii="Times New Roman" w:eastAsia="Times New Roman" w:hAnsi="Times New Roman" w:cs="Times New Roman"/>
+          <w:lang w:val="en-US" w:eastAsia="en-GB"/>
+        </w:rPr>
+        <w:t xml:space="preserve">The first three main ideas were </w:t>
+      </w:r>
+    </w:p>
+    <w:p>
+      <w:pPr>
+        <w:rPr>
+          <w:rFonts w:ascii="Times New Roman" w:eastAsia="Times New Roman" w:hAnsi="Times New Roman" w:cs="Times New Roman"/>
+          <w:lang w:val="en-US" w:eastAsia="en-GB"/>
+        </w:rPr>
+      </w:pPr>
+    </w:p>
+    <w:p>
+      <w:pPr>
+        <w:rPr>
+          <w:rFonts w:ascii="Times New Roman" w:eastAsia="Times New Roman" w:hAnsi="Times New Roman" w:cs="Times New Roman"/>
+          <w:lang w:val="en-US" w:eastAsia="en-GB"/>
+        </w:rPr>
+      </w:pPr>
+      <w:r>
+        <w:rPr>
+          <w:rFonts w:ascii="Times New Roman" w:eastAsia="Times New Roman" w:hAnsi="Times New Roman" w:cs="Times New Roman"/>
+          <w:lang w:val="en-US" w:eastAsia="en-GB"/>
+        </w:rPr>
+        <w:t>4 Technical challenges</w:t>
+      </w:r>
+    </w:p>
+    <w:p>
+      <w:pPr>
+        <w:rPr>
+          <w:rFonts w:ascii="Times New Roman" w:eastAsia="Times New Roman" w:hAnsi="Times New Roman" w:cs="Times New Roman"/>
+          <w:lang w:val="en-US" w:eastAsia="en-GB"/>
+        </w:rPr>
+      </w:pPr>
+    </w:p>
+    <w:p>
+      <w:pPr>
+        <w:rPr>
+          <w:rFonts w:ascii="Times New Roman" w:eastAsia="Times New Roman" w:hAnsi="Times New Roman" w:cs="Times New Roman"/>
+          <w:lang w:val="en-US" w:eastAsia="en-GB"/>
+        </w:rPr>
+      </w:pPr>
+      <w:r>
+        <w:rPr>
+          <w:rFonts w:ascii="Times New Roman" w:eastAsia="Times New Roman" w:hAnsi="Times New Roman" w:cs="Times New Roman"/>
+          <w:lang w:val="en-US" w:eastAsia="en-GB"/>
+        </w:rPr>
+        <w:t xml:space="preserve"> While working o</w:t>
+      </w:r>
+      <w:r>
+        <w:rPr>
+          <w:rFonts w:ascii="Times New Roman" w:eastAsia="Times New Roman" w:hAnsi="Times New Roman" w:cs="Times New Roman"/>
+          <w:lang w:val="en-US" w:eastAsia="en-GB"/>
+        </w:rPr>
+        <w:t>n the project, we faced some technical difficulties and we had to find out how to solve them. Below is a non-exhaustive list of those challenges.</w:t>
+      </w:r>
+    </w:p>
+    <w:p>
+      <w:pPr>
+        <w:rPr>
+          <w:rFonts w:ascii="Times New Roman" w:eastAsia="Times New Roman" w:hAnsi="Times New Roman" w:cs="Times New Roman"/>
+          <w:lang w:val="en-US" w:eastAsia="en-GB"/>
+        </w:rPr>
+      </w:pPr>
+    </w:p>
+    <w:p>
+      <w:pPr>
+        <w:pStyle w:val="ListParagraph"/>
+        <w:numPr>
+          <w:ilvl w:val="0"/>
+          <w:numId w:val="3"/>
+        </w:numPr>
+        <w:rPr>
+          <w:rFonts w:ascii="Times New Roman" w:eastAsia="Times New Roman" w:hAnsi="Times New Roman" w:cs="Times New Roman"/>
+          <w:lang w:val="en-US" w:eastAsia="en-GB"/>
+        </w:rPr>
+      </w:pPr>
+      <w:proofErr w:type="spellStart"/>
+      <w:r>
+        <w:rPr>
+          <w:rFonts w:ascii="Times New Roman" w:eastAsia="Times New Roman" w:hAnsi="Times New Roman" w:cs="Times New Roman"/>
+          <w:lang w:val="en-US" w:eastAsia="en-GB"/>
+        </w:rPr>
+        <w:t>Anychart</w:t>
+      </w:r>
+      <w:proofErr w:type="spellEnd"/>
+      <w:r>
+        <w:rPr>
+          <w:rFonts w:ascii="Times New Roman" w:eastAsia="Times New Roman" w:hAnsi="Times New Roman" w:cs="Times New Roman"/>
+          <w:lang w:val="en-US" w:eastAsia="en-GB"/>
+        </w:rPr>
+        <w:t xml:space="preserve"> graph: We had to convert the dataset into a Json file containing the appropriate keys’ name to match the ones requisite by </w:t>
+      </w:r>
+      <w:proofErr w:type="spellStart"/>
+      <w:r>
+        <w:rPr>
+          <w:rFonts w:ascii="Times New Roman" w:eastAsia="Times New Roman" w:hAnsi="Times New Roman" w:cs="Times New Roman"/>
+          <w:lang w:val="en-US" w:eastAsia="en-GB"/>
+        </w:rPr>
+        <w:t>anychart</w:t>
+      </w:r>
+      <w:proofErr w:type="spellEnd"/>
+      <w:r>
+        <w:rPr>
+          <w:rFonts w:ascii="Times New Roman" w:eastAsia="Times New Roman" w:hAnsi="Times New Roman" w:cs="Times New Roman"/>
+          <w:lang w:val="en-US" w:eastAsia="en-GB"/>
+        </w:rPr>
+        <w:t>. Then we add to understand how nodes and edges were constructed to build the corresponding network.</w:t>
+      </w:r>
+    </w:p>
+    <w:p>
+      <w:pPr>
+        <w:rPr>
+          <w:rFonts w:ascii="Times New Roman" w:eastAsia="Times New Roman" w:hAnsi="Times New Roman" w:cs="Times New Roman"/>
+          <w:lang w:val="en-US" w:eastAsia="en-GB"/>
+        </w:rPr>
+      </w:pPr>
+    </w:p>
+    <w:p>
+      <w:pPr>
+        <w:rPr>
+          <w:rFonts w:ascii="Times New Roman" w:eastAsia="Times New Roman" w:hAnsi="Times New Roman" w:cs="Times New Roman"/>
+          <w:lang w:val="en-US" w:eastAsia="en-GB"/>
+        </w:rPr>
+      </w:pPr>
+    </w:p>
+    <w:p>
+      <w:pPr>
+        <w:rPr>
+          <w:rFonts w:ascii="Times New Roman" w:eastAsia="Times New Roman" w:hAnsi="Times New Roman" w:cs="Times New Roman"/>
+          <w:lang w:val="en-US" w:eastAsia="en-GB"/>
+        </w:rPr>
+      </w:pPr>
+      <w:r>
+        <w:rPr>
+          <w:rFonts w:ascii="Times New Roman" w:eastAsia="Times New Roman" w:hAnsi="Times New Roman" w:cs="Times New Roman"/>
+          <w:lang w:val="en-US" w:eastAsia="en-GB"/>
+        </w:rPr>
+        <w:t xml:space="preserve">5 </w:t>
+      </w:r>
+      <w:r>
+        <w:rPr>
+          <w:rFonts w:ascii="Times New Roman" w:eastAsia="Times New Roman" w:hAnsi="Times New Roman" w:cs="Times New Roman"/>
+          <w:lang w:val="en-US" w:eastAsia="en-GB"/>
+        </w:rPr>
+        <w:t>Peer asses</w:t>
+      </w:r>
+      <w:r>
+        <w:rPr>
+          <w:rFonts w:ascii="Times New Roman" w:eastAsia="Times New Roman" w:hAnsi="Times New Roman" w:cs="Times New Roman"/>
+          <w:lang w:val="en-US" w:eastAsia="en-GB"/>
+        </w:rPr>
+        <w:t>s</w:t>
+      </w:r>
+      <w:r>
+        <w:rPr>
+          <w:rFonts w:ascii="Times New Roman" w:eastAsia="Times New Roman" w:hAnsi="Times New Roman" w:cs="Times New Roman"/>
+          <w:lang w:val="en-US" w:eastAsia="en-GB"/>
+        </w:rPr>
+        <w:t>ment</w:t>
+      </w:r>
     </w:p>
     <w:p>
       <w:pPr>
@@ -372,6 +724,119 @@
 <file path=word/numbering.xml><?xml version="1.0" encoding="utf-8"?>
 <w:numbering xmlns:wpc="http://schemas.microsoft.com/office/word/2010/wordprocessingCanvas" xmlns:cx="http://schemas.microsoft.com/office/drawing/2014/chartex" xmlns:cx1="http://schemas.microsoft.com/office/drawing/2015/9/8/chartex" xmlns:cx2="http://schemas.microsoft.com/office/drawing/2015/10/21/chartex" xmlns:cx3="http://schemas.microsoft.com/office/drawing/2016/5/9/chartex" xmlns:cx4="http://schemas.microsoft.com/office/drawing/2016/5/10/chartex" xmlns:cx5="http://schemas.microsoft.com/office/drawing/2016/5/11/chartex" xmlns:cx6="http://schemas.microsoft.com/office/drawing/2016/5/12/chartex" xmlns:cx7="http://schemas.microsoft.com/office/drawing/2016/5/13/chartex" xmlns:cx8="http://schemas.microsoft.com/office/drawing/2016/5/14/chartex" xmlns:mc="http://schemas.openxmlformats.org/markup-compatibility/2006" xmlns:aink="http://schemas.microsoft.com/office/drawing/2016/ink" xmlns:am3d="http://schemas.microsoft.com/office/drawing/2017/model3d" xmlns:o="urn:schemas-microsoft-com:office:office" xmlns:r="http://schemas.openxmlformats.org/officeDocument/2006/relationships" xmlns:m="http://schemas.openxmlformats.org/officeDocument/2006/math" xmlns:v="urn:schemas-microsoft-com:vml" xmlns:wp14="http://schemas.microsoft.com/office/word/2010/wordprocessingDrawing" xmlns:wp="http://schemas.openxmlformats.org/drawingml/2006/wordprocessingDrawing" xmlns:w10="urn:schemas-microsoft-com:office:word" xmlns:w="http://schemas.openxmlformats.org/wordprocessingml/2006/main" xmlns:w14="http://schemas.microsoft.com/office/word/2010/wordml" xmlns:w15="http://schemas.microsoft.com/office/word/2012/wordml" xmlns:w16cex="http://schemas.microsoft.com/office/word/2018/wordml/cex" xmlns:w16cid="http://schemas.microsoft.com/office/word/2016/wordml/cid" xmlns:w16="http://schemas.microsoft.com/office/word/2018/wordml" xmlns:w16sdtdh="http://schemas.microsoft.com/office/word/2020/wordml/sdtdatahash" xmlns:w16se="http://schemas.microsoft.com/office/word/2015/wordml/symex" xmlns:wpg="http://schemas.microsoft.com/office/word/2010/wordprocessingGroup" xmlns:wpi="http://schemas.microsoft.com/office/word/2010/wordprocessingInk" xmlns:wne="http://schemas.microsoft.com/office/word/2006/wordml" xmlns:wps="http://schemas.microsoft.com/office/word/2010/wordprocessingShape" mc:Ignorable="w14 w15 w16se w16cid w16 w16cex w16sdtdh wp14">
   <w:abstractNum w:abstractNumId="0" w15:restartNumberingAfterBreak="0">
+    <w:nsid w:val="25ED2BBC"/>
+    <w:multiLevelType w:val="hybridMultilevel"/>
+    <w:tmpl w:val="DF6A9472"/>
+    <w:lvl w:ilvl="0" w:tplc="DA80FC8A">
+      <w:start w:val="4"/>
+      <w:numFmt w:val="bullet"/>
+      <w:lvlText w:val="-"/>
+      <w:lvlJc w:val="left"/>
+      <w:pPr>
+        <w:ind w:left="720" w:hanging="360"/>
+      </w:pPr>
+      <w:rPr>
+        <w:rFonts w:ascii="Times New Roman" w:eastAsia="Times New Roman" w:hAnsi="Times New Roman" w:cs="Times New Roman" w:hint="default"/>
+      </w:rPr>
+    </w:lvl>
+    <w:lvl w:ilvl="1" w:tplc="08090003" w:tentative="1">
+      <w:start w:val="1"/>
+      <w:numFmt w:val="bullet"/>
+      <w:lvlText w:val="o"/>
+      <w:lvlJc w:val="left"/>
+      <w:pPr>
+        <w:ind w:left="1440" w:hanging="360"/>
+      </w:pPr>
+      <w:rPr>
+        <w:rFonts w:ascii="Courier New" w:hAnsi="Courier New" w:cs="Courier New" w:hint="default"/>
+      </w:rPr>
+    </w:lvl>
+    <w:lvl w:ilvl="2" w:tplc="08090005" w:tentative="1">
+      <w:start w:val="1"/>
+      <w:numFmt w:val="bullet"/>
+      <w:lvlText w:val=""/>
+      <w:lvlJc w:val="left"/>
+      <w:pPr>
+        <w:ind w:left="2160" w:hanging="360"/>
+      </w:pPr>
+      <w:rPr>
+        <w:rFonts w:ascii="Wingdings" w:hAnsi="Wingdings" w:hint="default"/>
+      </w:rPr>
+    </w:lvl>
+    <w:lvl w:ilvl="3" w:tplc="08090001" w:tentative="1">
+      <w:start w:val="1"/>
+      <w:numFmt w:val="bullet"/>
+      <w:lvlText w:val=""/>
+      <w:lvlJc w:val="left"/>
+      <w:pPr>
+        <w:ind w:left="2880" w:hanging="360"/>
+      </w:pPr>
+      <w:rPr>
+        <w:rFonts w:ascii="Symbol" w:hAnsi="Symbol" w:hint="default"/>
+      </w:rPr>
+    </w:lvl>
+    <w:lvl w:ilvl="4" w:tplc="08090003" w:tentative="1">
+      <w:start w:val="1"/>
+      <w:numFmt w:val="bullet"/>
+      <w:lvlText w:val="o"/>
+      <w:lvlJc w:val="left"/>
+      <w:pPr>
+        <w:ind w:left="3600" w:hanging="360"/>
+      </w:pPr>
+      <w:rPr>
+        <w:rFonts w:ascii="Courier New" w:hAnsi="Courier New" w:cs="Courier New" w:hint="default"/>
+      </w:rPr>
+    </w:lvl>
+    <w:lvl w:ilvl="5" w:tplc="08090005" w:tentative="1">
+      <w:start w:val="1"/>
+      <w:numFmt w:val="bullet"/>
+      <w:lvlText w:val=""/>
+      <w:lvlJc w:val="left"/>
+      <w:pPr>
+        <w:ind w:left="4320" w:hanging="360"/>
+      </w:pPr>
+      <w:rPr>
+        <w:rFonts w:ascii="Wingdings" w:hAnsi="Wingdings" w:hint="default"/>
+      </w:rPr>
+    </w:lvl>
+    <w:lvl w:ilvl="6" w:tplc="08090001" w:tentative="1">
+      <w:start w:val="1"/>
+      <w:numFmt w:val="bullet"/>
+      <w:lvlText w:val=""/>
+      <w:lvlJc w:val="left"/>
+      <w:pPr>
+        <w:ind w:left="5040" w:hanging="360"/>
+      </w:pPr>
+      <w:rPr>
+        <w:rFonts w:ascii="Symbol" w:hAnsi="Symbol" w:hint="default"/>
+      </w:rPr>
+    </w:lvl>
+    <w:lvl w:ilvl="7" w:tplc="08090003" w:tentative="1">
+      <w:start w:val="1"/>
+      <w:numFmt w:val="bullet"/>
+      <w:lvlText w:val="o"/>
+      <w:lvlJc w:val="left"/>
+      <w:pPr>
+        <w:ind w:left="5760" w:hanging="360"/>
+      </w:pPr>
+      <w:rPr>
+        <w:rFonts w:ascii="Courier New" w:hAnsi="Courier New" w:cs="Courier New" w:hint="default"/>
+      </w:rPr>
+    </w:lvl>
+    <w:lvl w:ilvl="8" w:tplc="08090005" w:tentative="1">
+      <w:start w:val="1"/>
+      <w:numFmt w:val="bullet"/>
+      <w:lvlText w:val=""/>
+      <w:lvlJc w:val="left"/>
+      <w:pPr>
+        <w:ind w:left="6480" w:hanging="360"/>
+      </w:pPr>
+      <w:rPr>
+        <w:rFonts w:ascii="Wingdings" w:hAnsi="Wingdings" w:hint="default"/>
+      </w:rPr>
+    </w:lvl>
+  </w:abstractNum>
+  <w:abstractNum w:abstractNumId="1" w15:restartNumberingAfterBreak="0">
     <w:nsid w:val="2C8F3723"/>
     <w:multiLevelType w:val="hybridMultilevel"/>
     <w:tmpl w:val="1BC00304"/>
@@ -483,7 +948,126 @@
       </w:rPr>
     </w:lvl>
   </w:abstractNum>
+  <w:abstractNum w:abstractNumId="2" w15:restartNumberingAfterBreak="0">
+    <w:nsid w:val="32B17253"/>
+    <w:multiLevelType w:val="hybridMultilevel"/>
+    <w:tmpl w:val="E9C6EBCA"/>
+    <w:lvl w:ilvl="0" w:tplc="8DE4FF0A">
+      <w:start w:val="4"/>
+      <w:numFmt w:val="bullet"/>
+      <w:lvlText w:val="-"/>
+      <w:lvlJc w:val="left"/>
+      <w:pPr>
+        <w:ind w:left="720" w:hanging="360"/>
+      </w:pPr>
+      <w:rPr>
+        <w:rFonts w:ascii="Times New Roman" w:eastAsia="Times New Roman" w:hAnsi="Times New Roman" w:cs="Times New Roman" w:hint="default"/>
+      </w:rPr>
+    </w:lvl>
+    <w:lvl w:ilvl="1" w:tplc="08090003" w:tentative="1">
+      <w:start w:val="1"/>
+      <w:numFmt w:val="bullet"/>
+      <w:lvlText w:val="o"/>
+      <w:lvlJc w:val="left"/>
+      <w:pPr>
+        <w:ind w:left="1440" w:hanging="360"/>
+      </w:pPr>
+      <w:rPr>
+        <w:rFonts w:ascii="Courier New" w:hAnsi="Courier New" w:cs="Courier New" w:hint="default"/>
+      </w:rPr>
+    </w:lvl>
+    <w:lvl w:ilvl="2" w:tplc="08090005" w:tentative="1">
+      <w:start w:val="1"/>
+      <w:numFmt w:val="bullet"/>
+      <w:lvlText w:val=""/>
+      <w:lvlJc w:val="left"/>
+      <w:pPr>
+        <w:ind w:left="2160" w:hanging="360"/>
+      </w:pPr>
+      <w:rPr>
+        <w:rFonts w:ascii="Wingdings" w:hAnsi="Wingdings" w:hint="default"/>
+      </w:rPr>
+    </w:lvl>
+    <w:lvl w:ilvl="3" w:tplc="08090001" w:tentative="1">
+      <w:start w:val="1"/>
+      <w:numFmt w:val="bullet"/>
+      <w:lvlText w:val=""/>
+      <w:lvlJc w:val="left"/>
+      <w:pPr>
+        <w:ind w:left="2880" w:hanging="360"/>
+      </w:pPr>
+      <w:rPr>
+        <w:rFonts w:ascii="Symbol" w:hAnsi="Symbol" w:hint="default"/>
+      </w:rPr>
+    </w:lvl>
+    <w:lvl w:ilvl="4" w:tplc="08090003" w:tentative="1">
+      <w:start w:val="1"/>
+      <w:numFmt w:val="bullet"/>
+      <w:lvlText w:val="o"/>
+      <w:lvlJc w:val="left"/>
+      <w:pPr>
+        <w:ind w:left="3600" w:hanging="360"/>
+      </w:pPr>
+      <w:rPr>
+        <w:rFonts w:ascii="Courier New" w:hAnsi="Courier New" w:cs="Courier New" w:hint="default"/>
+      </w:rPr>
+    </w:lvl>
+    <w:lvl w:ilvl="5" w:tplc="08090005" w:tentative="1">
+      <w:start w:val="1"/>
+      <w:numFmt w:val="bullet"/>
+      <w:lvlText w:val=""/>
+      <w:lvlJc w:val="left"/>
+      <w:pPr>
+        <w:ind w:left="4320" w:hanging="360"/>
+      </w:pPr>
+      <w:rPr>
+        <w:rFonts w:ascii="Wingdings" w:hAnsi="Wingdings" w:hint="default"/>
+      </w:rPr>
+    </w:lvl>
+    <w:lvl w:ilvl="6" w:tplc="08090001" w:tentative="1">
+      <w:start w:val="1"/>
+      <w:numFmt w:val="bullet"/>
+      <w:lvlText w:val=""/>
+      <w:lvlJc w:val="left"/>
+      <w:pPr>
+        <w:ind w:left="5040" w:hanging="360"/>
+      </w:pPr>
+      <w:rPr>
+        <w:rFonts w:ascii="Symbol" w:hAnsi="Symbol" w:hint="default"/>
+      </w:rPr>
+    </w:lvl>
+    <w:lvl w:ilvl="7" w:tplc="08090003" w:tentative="1">
+      <w:start w:val="1"/>
+      <w:numFmt w:val="bullet"/>
+      <w:lvlText w:val="o"/>
+      <w:lvlJc w:val="left"/>
+      <w:pPr>
+        <w:ind w:left="5760" w:hanging="360"/>
+      </w:pPr>
+      <w:rPr>
+        <w:rFonts w:ascii="Courier New" w:hAnsi="Courier New" w:cs="Courier New" w:hint="default"/>
+      </w:rPr>
+    </w:lvl>
+    <w:lvl w:ilvl="8" w:tplc="08090005" w:tentative="1">
+      <w:start w:val="1"/>
+      <w:numFmt w:val="bullet"/>
+      <w:lvlText w:val=""/>
+      <w:lvlJc w:val="left"/>
+      <w:pPr>
+        <w:ind w:left="6480" w:hanging="360"/>
+      </w:pPr>
+      <w:rPr>
+        <w:rFonts w:ascii="Wingdings" w:hAnsi="Wingdings" w:hint="default"/>
+      </w:rPr>
+    </w:lvl>
+  </w:abstractNum>
   <w:num w:numId="1">
+    <w:abstractNumId w:val="1"/>
+  </w:num>
+  <w:num w:numId="2">
+    <w:abstractNumId w:val="2"/>
+  </w:num>
+  <w:num w:numId="3">
     <w:abstractNumId w:val="0"/>
   </w:num>
 </w:numbering>

</xml_diff>